<commit_message>
remove forked htmltoword gem
</commit_message>
<xml_diff>
--- a/test/files/osx/test_export_casebook.docx
+++ b/test/files/osx/test_export_casebook.docx
@@ -20,6 +20,14 @@
       </w:pPr>
       <w:r>
         <w:t xml:space="preserve">Public Casebook 1</w:t>
+      </w:r>
+    </w:p>
+    <w:p xmlns:w="http://schemas.openxmlformats.org/wordprocessingml/2006/main">
+      <w:pPr>
+        <w:pStyle w:val="CasebookSubtitle"/>
+      </w:pPr>
+      <w:r>
+        <w:t xml:space="preserve"/>
       </w:r>
     </w:p>
     <w:sdt xmlns:w="http://schemas.openxmlformats.org/wordprocessingml/2006/main">

</xml_diff>

<commit_message>
Tests pass for changes to headnotes for export.
</commit_message>
<xml_diff>
--- a/test/files/osx/test_export_casebook.docx
+++ b/test/files/osx/test_export_casebook.docx
@@ -379,108 +379,8 @@
         <w:pStyle w:val="SectionHeadnote"/>
       </w:pPr>
       <w:r>
-        <w:t xml:space="preserve">This is the first chapter of the casebook.
-</w:t>
-      </w:r>
-    </w:p>
-    <w:p xmlns:w="http://schemas.openxmlformats.org/wordprocessingml/2006/main">
-      <w:pPr>
-        <w:pStyle w:val="ResourceNumber"/>
-      </w:pPr>
-      <w:bookmarkStart w:id="2" w:name="_auto_toc_2"/>
-      <w:r>
-        <w:t xml:space="preserve">1.1</w:t>
-      </w:r>
-      <w:bookmarkEnd w:id="2"/>
-    </w:p>
-    <w:p xmlns:w="http://schemas.openxmlformats.org/wordprocessingml/2006/main">
-      <w:pPr>
-        <w:pStyle w:val="ResourceTitle"/>
-      </w:pPr>
-      <w:r>
-        <w:t xml:space="preserve">Case of the District Number 1</w:t>
-      </w:r>
-    </w:p>
-    <w:p xmlns:w="http://schemas.openxmlformats.org/wordprocessingml/2006/main">
-      <w:pPr>
-        <w:pStyle w:val="ResourceHeadnote"/>
-      </w:pPr>
-      <w:r>
-        <w:t xml:space="preserve">This is the first resource in the casebook.
-</w:t>
-      </w:r>
-    </w:p>
-    <w:p xmlns:w="http://schemas.openxmlformats.org/wordprocessingml/2006/main">
-      <w:pPr>
-        <w:pStyle w:val="CaseText"/>
-      </w:pPr>
-      <w:r>
-        <w:rPr/>
-        <w:t xml:space="preserve">This is the body of case 1.</w:t>
-      </w:r>
-    </w:p>
-    <w:p xmlns:w="http://schemas.openxmlformats.org/wordprocessingml/2006/main">
-      <w:pPr>
-        <w:pStyle w:val="ResourceNumber"/>
-      </w:pPr>
-      <w:bookmarkStart w:id="3" w:name="_auto_toc_3"/>
-      <w:r>
-        <w:t xml:space="preserve">1.2</w:t>
-      </w:r>
-      <w:bookmarkEnd w:id="3"/>
-    </w:p>
-    <w:p xmlns:w="http://schemas.openxmlformats.org/wordprocessingml/2006/main">
-      <w:pPr>
-        <w:pStyle w:val="ResourceTitle"/>
-      </w:pPr>
-      <w:r>
-        <w:t xml:space="preserve">Case of the District Number 2</w:t>
-      </w:r>
-    </w:p>
-    <w:p xmlns:w="http://schemas.openxmlformats.org/wordprocessingml/2006/main">
-      <w:pPr>
-        <w:pStyle w:val="ResourceHeadnote"/>
-      </w:pPr>
-      <w:r>
-        <w:t xml:space="preserve">This is an annotatable resource in the casebook.
-</w:t>
-      </w:r>
-    </w:p>
-    <w:p xmlns:w="http://schemas.openxmlformats.org/wordprocessingml/2006/main">
-      <w:pPr>
-        <w:pStyle w:val="CaseText"/>
-      </w:pPr>
-      <w:r>
-        <w:rPr/>
-        <w:t xml:space="preserve">highlighted: content to highlight; elided: content to elide; replaced: content to replace; commented: content to comment; highlighted2: second highlight content;
-</w:t>
-      </w:r>
-    </w:p>
-    <w:p xmlns:w="http://schemas.openxmlformats.org/wordprocessingml/2006/main">
-      <w:pPr>
-        <w:pStyle w:val="SectionNumber"/>
-      </w:pPr>
-      <w:bookmarkStart w:id="4" w:name="_auto_toc_4"/>
-      <w:r>
-        <w:t xml:space="preserve">2</w:t>
-      </w:r>
-      <w:bookmarkEnd w:id="4"/>
-    </w:p>
-    <w:p xmlns:w="http://schemas.openxmlformats.org/wordprocessingml/2006/main">
-      <w:pPr>
-        <w:pStyle w:val="SectionTitle"/>
-      </w:pPr>
-      <w:r>
-        <w:t xml:space="preserve">Section Two</w:t>
-      </w:r>
-    </w:p>
-    <w:p xmlns:w="http://schemas.openxmlformats.org/wordprocessingml/2006/main">
-      <w:pPr>
-        <w:pStyle w:val="SectionHeadnote"/>
-      </w:pPr>
-      <w:r>
-        <w:t xml:space="preserve">This is the second chapter of the casebook.
-</w:t>
+        <w:t xml:space="preserve">1.1Case of the District Number 1This is the body of case 1.1.2Case of the District Number 2highlighted: content to highlight; elided: content to elide; replaced: content to replace; commented: content to comment; highlighted2: second highlight content;
+2Section Two</w:t>
       </w:r>
     </w:p>
     <w:sectPr>

</xml_diff>

<commit_message>
Set formatted_headnote method in child class for exporting.
</commit_message>
<xml_diff>
--- a/test/files/osx/test_export_casebook.docx
+++ b/test/files/osx/test_export_casebook.docx
@@ -379,8 +379,106 @@
         <w:pStyle w:val="SectionHeadnote"/>
       </w:pPr>
       <w:r>
-        <w:t xml:space="preserve">1.1Case of the District Number 1This is the body of case 1.1.2Case of the District Number 2highlighted: content to highlight; elided: content to elide; replaced: content to replace; commented: content to comment; highlighted2: second highlight content;
-2Section Two</w:t>
+        <w:t xml:space="preserve">What is a corporation?</w:t>
+      </w:r>
+    </w:p>
+    <w:p xmlns:w="http://schemas.openxmlformats.org/wordprocessingml/2006/main">
+      <w:pPr>
+        <w:pStyle w:val="ResourceNumber"/>
+      </w:pPr>
+      <w:bookmarkStart w:id="2" w:name="_auto_toc_2"/>
+      <w:r>
+        <w:t xml:space="preserve">1.1</w:t>
+      </w:r>
+      <w:bookmarkEnd w:id="2"/>
+    </w:p>
+    <w:p xmlns:w="http://schemas.openxmlformats.org/wordprocessingml/2006/main">
+      <w:pPr>
+        <w:pStyle w:val="ResourceTitle"/>
+      </w:pPr>
+      <w:r>
+        <w:t xml:space="preserve">Case of the District Number 1</w:t>
+      </w:r>
+    </w:p>
+    <w:p xmlns:w="http://schemas.openxmlformats.org/wordprocessingml/2006/main">
+      <w:pPr>
+        <w:pStyle w:val="ResourceHeadnote"/>
+      </w:pPr>
+      <w:r>
+        <w:t xml:space="preserve"/>
+      </w:r>
+    </w:p>
+    <w:p xmlns:w="http://schemas.openxmlformats.org/wordprocessingml/2006/main">
+      <w:pPr>
+        <w:pStyle w:val="CaseText"/>
+      </w:pPr>
+      <w:r>
+        <w:rPr/>
+        <w:t xml:space="preserve">This is the body of case 1.</w:t>
+      </w:r>
+    </w:p>
+    <w:p xmlns:w="http://schemas.openxmlformats.org/wordprocessingml/2006/main">
+      <w:pPr>
+        <w:pStyle w:val="ResourceNumber"/>
+      </w:pPr>
+      <w:bookmarkStart w:id="3" w:name="_auto_toc_3"/>
+      <w:r>
+        <w:t xml:space="preserve">1.2</w:t>
+      </w:r>
+      <w:bookmarkEnd w:id="3"/>
+    </w:p>
+    <w:p xmlns:w="http://schemas.openxmlformats.org/wordprocessingml/2006/main">
+      <w:pPr>
+        <w:pStyle w:val="ResourceTitle"/>
+      </w:pPr>
+      <w:r>
+        <w:t xml:space="preserve">Case of the District Number 2</w:t>
+      </w:r>
+    </w:p>
+    <w:p xmlns:w="http://schemas.openxmlformats.org/wordprocessingml/2006/main">
+      <w:pPr>
+        <w:pStyle w:val="ResourceHeadnote"/>
+      </w:pPr>
+      <w:r>
+        <w:t xml:space="preserve">This is an annotatable resource in the casebook.
+</w:t>
+      </w:r>
+    </w:p>
+    <w:p xmlns:w="http://schemas.openxmlformats.org/wordprocessingml/2006/main">
+      <w:pPr>
+        <w:pStyle w:val="CaseText"/>
+      </w:pPr>
+      <w:r>
+        <w:rPr/>
+        <w:t xml:space="preserve">highlighted: content to highlight; elided: content to elide; replaced: content to replace; commented: content to comment; highlighted2: second highlight content;
+</w:t>
+      </w:r>
+    </w:p>
+    <w:p xmlns:w="http://schemas.openxmlformats.org/wordprocessingml/2006/main">
+      <w:pPr>
+        <w:pStyle w:val="SectionNumber"/>
+      </w:pPr>
+      <w:bookmarkStart w:id="4" w:name="_auto_toc_4"/>
+      <w:r>
+        <w:t xml:space="preserve">2</w:t>
+      </w:r>
+      <w:bookmarkEnd w:id="4"/>
+    </w:p>
+    <w:p xmlns:w="http://schemas.openxmlformats.org/wordprocessingml/2006/main">
+      <w:pPr>
+        <w:pStyle w:val="SectionTitle"/>
+      </w:pPr>
+      <w:r>
+        <w:t xml:space="preserve">Section Two</w:t>
+      </w:r>
+    </w:p>
+    <w:p xmlns:w="http://schemas.openxmlformats.org/wordprocessingml/2006/main">
+      <w:pPr>
+        <w:pStyle w:val="SectionHeadnote"/>
+      </w:pPr>
+      <w:r>
+        <w:t xml:space="preserve">This is the second chapter of the casebook.
+</w:t>
       </w:r>
     </w:p>
     <w:sectPr>

</xml_diff>

<commit_message>
Revert "Set formatted_headnote method in child class for exporting."
This reverts commit 756b40fade2f257f60b3f364972b860e5f1895b8.
</commit_message>
<xml_diff>
--- a/test/files/osx/test_export_casebook.docx
+++ b/test/files/osx/test_export_casebook.docx
@@ -379,106 +379,8 @@
         <w:pStyle w:val="SectionHeadnote"/>
       </w:pPr>
       <w:r>
-        <w:t xml:space="preserve">What is a corporation?</w:t>
-      </w:r>
-    </w:p>
-    <w:p xmlns:w="http://schemas.openxmlformats.org/wordprocessingml/2006/main">
-      <w:pPr>
-        <w:pStyle w:val="ResourceNumber"/>
-      </w:pPr>
-      <w:bookmarkStart w:id="2" w:name="_auto_toc_2"/>
-      <w:r>
-        <w:t xml:space="preserve">1.1</w:t>
-      </w:r>
-      <w:bookmarkEnd w:id="2"/>
-    </w:p>
-    <w:p xmlns:w="http://schemas.openxmlformats.org/wordprocessingml/2006/main">
-      <w:pPr>
-        <w:pStyle w:val="ResourceTitle"/>
-      </w:pPr>
-      <w:r>
-        <w:t xml:space="preserve">Case of the District Number 1</w:t>
-      </w:r>
-    </w:p>
-    <w:p xmlns:w="http://schemas.openxmlformats.org/wordprocessingml/2006/main">
-      <w:pPr>
-        <w:pStyle w:val="ResourceHeadnote"/>
-      </w:pPr>
-      <w:r>
-        <w:t xml:space="preserve"/>
-      </w:r>
-    </w:p>
-    <w:p xmlns:w="http://schemas.openxmlformats.org/wordprocessingml/2006/main">
-      <w:pPr>
-        <w:pStyle w:val="CaseText"/>
-      </w:pPr>
-      <w:r>
-        <w:rPr/>
-        <w:t xml:space="preserve">This is the body of case 1.</w:t>
-      </w:r>
-    </w:p>
-    <w:p xmlns:w="http://schemas.openxmlformats.org/wordprocessingml/2006/main">
-      <w:pPr>
-        <w:pStyle w:val="ResourceNumber"/>
-      </w:pPr>
-      <w:bookmarkStart w:id="3" w:name="_auto_toc_3"/>
-      <w:r>
-        <w:t xml:space="preserve">1.2</w:t>
-      </w:r>
-      <w:bookmarkEnd w:id="3"/>
-    </w:p>
-    <w:p xmlns:w="http://schemas.openxmlformats.org/wordprocessingml/2006/main">
-      <w:pPr>
-        <w:pStyle w:val="ResourceTitle"/>
-      </w:pPr>
-      <w:r>
-        <w:t xml:space="preserve">Case of the District Number 2</w:t>
-      </w:r>
-    </w:p>
-    <w:p xmlns:w="http://schemas.openxmlformats.org/wordprocessingml/2006/main">
-      <w:pPr>
-        <w:pStyle w:val="ResourceHeadnote"/>
-      </w:pPr>
-      <w:r>
-        <w:t xml:space="preserve">This is an annotatable resource in the casebook.
-</w:t>
-      </w:r>
-    </w:p>
-    <w:p xmlns:w="http://schemas.openxmlformats.org/wordprocessingml/2006/main">
-      <w:pPr>
-        <w:pStyle w:val="CaseText"/>
-      </w:pPr>
-      <w:r>
-        <w:rPr/>
-        <w:t xml:space="preserve">highlighted: content to highlight; elided: content to elide; replaced: content to replace; commented: content to comment; highlighted2: second highlight content;
-</w:t>
-      </w:r>
-    </w:p>
-    <w:p xmlns:w="http://schemas.openxmlformats.org/wordprocessingml/2006/main">
-      <w:pPr>
-        <w:pStyle w:val="SectionNumber"/>
-      </w:pPr>
-      <w:bookmarkStart w:id="4" w:name="_auto_toc_4"/>
-      <w:r>
-        <w:t xml:space="preserve">2</w:t>
-      </w:r>
-      <w:bookmarkEnd w:id="4"/>
-    </w:p>
-    <w:p xmlns:w="http://schemas.openxmlformats.org/wordprocessingml/2006/main">
-      <w:pPr>
-        <w:pStyle w:val="SectionTitle"/>
-      </w:pPr>
-      <w:r>
-        <w:t xml:space="preserve">Section Two</w:t>
-      </w:r>
-    </w:p>
-    <w:p xmlns:w="http://schemas.openxmlformats.org/wordprocessingml/2006/main">
-      <w:pPr>
-        <w:pStyle w:val="SectionHeadnote"/>
-      </w:pPr>
-      <w:r>
-        <w:t xml:space="preserve">This is the second chapter of the casebook.
-</w:t>
+        <w:t xml:space="preserve">1.1Case of the District Number 1This is the body of case 1.1.2Case of the District Number 2highlighted: content to highlight; elided: content to elide; replaced: content to replace; commented: content to comment; highlighted2: second highlight content;
+2Section Two</w:t>
       </w:r>
     </w:p>
     <w:sectPr>

</xml_diff>

<commit_message>
Revert "Revert "Set formatted_headnote method in child class for exporting.""
This reverts commit c15302f4c57e930f309f38f880726511d87b8c22.
</commit_message>
<xml_diff>
--- a/test/files/osx/test_export_casebook.docx
+++ b/test/files/osx/test_export_casebook.docx
@@ -379,8 +379,106 @@
         <w:pStyle w:val="SectionHeadnote"/>
       </w:pPr>
       <w:r>
-        <w:t xml:space="preserve">1.1Case of the District Number 1This is the body of case 1.1.2Case of the District Number 2highlighted: content to highlight; elided: content to elide; replaced: content to replace; commented: content to comment; highlighted2: second highlight content;
-2Section Two</w:t>
+        <w:t xml:space="preserve">What is a corporation?</w:t>
+      </w:r>
+    </w:p>
+    <w:p xmlns:w="http://schemas.openxmlformats.org/wordprocessingml/2006/main">
+      <w:pPr>
+        <w:pStyle w:val="ResourceNumber"/>
+      </w:pPr>
+      <w:bookmarkStart w:id="2" w:name="_auto_toc_2"/>
+      <w:r>
+        <w:t xml:space="preserve">1.1</w:t>
+      </w:r>
+      <w:bookmarkEnd w:id="2"/>
+    </w:p>
+    <w:p xmlns:w="http://schemas.openxmlformats.org/wordprocessingml/2006/main">
+      <w:pPr>
+        <w:pStyle w:val="ResourceTitle"/>
+      </w:pPr>
+      <w:r>
+        <w:t xml:space="preserve">Case of the District Number 1</w:t>
+      </w:r>
+    </w:p>
+    <w:p xmlns:w="http://schemas.openxmlformats.org/wordprocessingml/2006/main">
+      <w:pPr>
+        <w:pStyle w:val="ResourceHeadnote"/>
+      </w:pPr>
+      <w:r>
+        <w:t xml:space="preserve"/>
+      </w:r>
+    </w:p>
+    <w:p xmlns:w="http://schemas.openxmlformats.org/wordprocessingml/2006/main">
+      <w:pPr>
+        <w:pStyle w:val="CaseText"/>
+      </w:pPr>
+      <w:r>
+        <w:rPr/>
+        <w:t xml:space="preserve">This is the body of case 1.</w:t>
+      </w:r>
+    </w:p>
+    <w:p xmlns:w="http://schemas.openxmlformats.org/wordprocessingml/2006/main">
+      <w:pPr>
+        <w:pStyle w:val="ResourceNumber"/>
+      </w:pPr>
+      <w:bookmarkStart w:id="3" w:name="_auto_toc_3"/>
+      <w:r>
+        <w:t xml:space="preserve">1.2</w:t>
+      </w:r>
+      <w:bookmarkEnd w:id="3"/>
+    </w:p>
+    <w:p xmlns:w="http://schemas.openxmlformats.org/wordprocessingml/2006/main">
+      <w:pPr>
+        <w:pStyle w:val="ResourceTitle"/>
+      </w:pPr>
+      <w:r>
+        <w:t xml:space="preserve">Case of the District Number 2</w:t>
+      </w:r>
+    </w:p>
+    <w:p xmlns:w="http://schemas.openxmlformats.org/wordprocessingml/2006/main">
+      <w:pPr>
+        <w:pStyle w:val="ResourceHeadnote"/>
+      </w:pPr>
+      <w:r>
+        <w:t xml:space="preserve">This is an annotatable resource in the casebook.
+</w:t>
+      </w:r>
+    </w:p>
+    <w:p xmlns:w="http://schemas.openxmlformats.org/wordprocessingml/2006/main">
+      <w:pPr>
+        <w:pStyle w:val="CaseText"/>
+      </w:pPr>
+      <w:r>
+        <w:rPr/>
+        <w:t xml:space="preserve">highlighted: content to highlight; elided: content to elide; replaced: content to replace; commented: content to comment; highlighted2: second highlight content;
+</w:t>
+      </w:r>
+    </w:p>
+    <w:p xmlns:w="http://schemas.openxmlformats.org/wordprocessingml/2006/main">
+      <w:pPr>
+        <w:pStyle w:val="SectionNumber"/>
+      </w:pPr>
+      <w:bookmarkStart w:id="4" w:name="_auto_toc_4"/>
+      <w:r>
+        <w:t xml:space="preserve">2</w:t>
+      </w:r>
+      <w:bookmarkEnd w:id="4"/>
+    </w:p>
+    <w:p xmlns:w="http://schemas.openxmlformats.org/wordprocessingml/2006/main">
+      <w:pPr>
+        <w:pStyle w:val="SectionTitle"/>
+      </w:pPr>
+      <w:r>
+        <w:t xml:space="preserve">Section Two</w:t>
+      </w:r>
+    </w:p>
+    <w:p xmlns:w="http://schemas.openxmlformats.org/wordprocessingml/2006/main">
+      <w:pPr>
+        <w:pStyle w:val="SectionHeadnote"/>
+      </w:pPr>
+      <w:r>
+        <w:t xml:space="preserve">This is the second chapter of the casebook.
+</w:t>
       </w:r>
     </w:p>
     <w:sectPr>

</xml_diff>

<commit_message>
Revert "Revert "Revert "Set formatted_headnote method in child class for exporting."""
This reverts commit f6063aecfa5c33d7672055b194a0cda7a4e2b698.
</commit_message>
<xml_diff>
--- a/test/files/osx/test_export_casebook.docx
+++ b/test/files/osx/test_export_casebook.docx
@@ -379,106 +379,8 @@
         <w:pStyle w:val="SectionHeadnote"/>
       </w:pPr>
       <w:r>
-        <w:t xml:space="preserve">What is a corporation?</w:t>
-      </w:r>
-    </w:p>
-    <w:p xmlns:w="http://schemas.openxmlformats.org/wordprocessingml/2006/main">
-      <w:pPr>
-        <w:pStyle w:val="ResourceNumber"/>
-      </w:pPr>
-      <w:bookmarkStart w:id="2" w:name="_auto_toc_2"/>
-      <w:r>
-        <w:t xml:space="preserve">1.1</w:t>
-      </w:r>
-      <w:bookmarkEnd w:id="2"/>
-    </w:p>
-    <w:p xmlns:w="http://schemas.openxmlformats.org/wordprocessingml/2006/main">
-      <w:pPr>
-        <w:pStyle w:val="ResourceTitle"/>
-      </w:pPr>
-      <w:r>
-        <w:t xml:space="preserve">Case of the District Number 1</w:t>
-      </w:r>
-    </w:p>
-    <w:p xmlns:w="http://schemas.openxmlformats.org/wordprocessingml/2006/main">
-      <w:pPr>
-        <w:pStyle w:val="ResourceHeadnote"/>
-      </w:pPr>
-      <w:r>
-        <w:t xml:space="preserve"/>
-      </w:r>
-    </w:p>
-    <w:p xmlns:w="http://schemas.openxmlformats.org/wordprocessingml/2006/main">
-      <w:pPr>
-        <w:pStyle w:val="CaseText"/>
-      </w:pPr>
-      <w:r>
-        <w:rPr/>
-        <w:t xml:space="preserve">This is the body of case 1.</w:t>
-      </w:r>
-    </w:p>
-    <w:p xmlns:w="http://schemas.openxmlformats.org/wordprocessingml/2006/main">
-      <w:pPr>
-        <w:pStyle w:val="ResourceNumber"/>
-      </w:pPr>
-      <w:bookmarkStart w:id="3" w:name="_auto_toc_3"/>
-      <w:r>
-        <w:t xml:space="preserve">1.2</w:t>
-      </w:r>
-      <w:bookmarkEnd w:id="3"/>
-    </w:p>
-    <w:p xmlns:w="http://schemas.openxmlformats.org/wordprocessingml/2006/main">
-      <w:pPr>
-        <w:pStyle w:val="ResourceTitle"/>
-      </w:pPr>
-      <w:r>
-        <w:t xml:space="preserve">Case of the District Number 2</w:t>
-      </w:r>
-    </w:p>
-    <w:p xmlns:w="http://schemas.openxmlformats.org/wordprocessingml/2006/main">
-      <w:pPr>
-        <w:pStyle w:val="ResourceHeadnote"/>
-      </w:pPr>
-      <w:r>
-        <w:t xml:space="preserve">This is an annotatable resource in the casebook.
-</w:t>
-      </w:r>
-    </w:p>
-    <w:p xmlns:w="http://schemas.openxmlformats.org/wordprocessingml/2006/main">
-      <w:pPr>
-        <w:pStyle w:val="CaseText"/>
-      </w:pPr>
-      <w:r>
-        <w:rPr/>
-        <w:t xml:space="preserve">highlighted: content to highlight; elided: content to elide; replaced: content to replace; commented: content to comment; highlighted2: second highlight content;
-</w:t>
-      </w:r>
-    </w:p>
-    <w:p xmlns:w="http://schemas.openxmlformats.org/wordprocessingml/2006/main">
-      <w:pPr>
-        <w:pStyle w:val="SectionNumber"/>
-      </w:pPr>
-      <w:bookmarkStart w:id="4" w:name="_auto_toc_4"/>
-      <w:r>
-        <w:t xml:space="preserve">2</w:t>
-      </w:r>
-      <w:bookmarkEnd w:id="4"/>
-    </w:p>
-    <w:p xmlns:w="http://schemas.openxmlformats.org/wordprocessingml/2006/main">
-      <w:pPr>
-        <w:pStyle w:val="SectionTitle"/>
-      </w:pPr>
-      <w:r>
-        <w:t xml:space="preserve">Section Two</w:t>
-      </w:r>
-    </w:p>
-    <w:p xmlns:w="http://schemas.openxmlformats.org/wordprocessingml/2006/main">
-      <w:pPr>
-        <w:pStyle w:val="SectionHeadnote"/>
-      </w:pPr>
-      <w:r>
-        <w:t xml:space="preserve">This is the second chapter of the casebook.
-</w:t>
+        <w:t xml:space="preserve">1.1Case of the District Number 1This is the body of case 1.1.2Case of the District Number 2highlighted: content to highlight; elided: content to elide; replaced: content to replace; commented: content to comment; highlighted2: second highlight content;
+2Section Two</w:t>
       </w:r>
     </w:p>
     <w:sectPr>

</xml_diff>

<commit_message>
Update OS X test files
</commit_message>
<xml_diff>
--- a/test/files/osx/test_export_casebook.docx
+++ b/test/files/osx/test_export_casebook.docx
@@ -29,6 +29,11 @@
       <w:r>
         <w:t xml:space="preserve"/>
       </w:r>
+    </w:p>
+    <w:p xmlns:w="http://schemas.openxmlformats.org/wordprocessingml/2006/main">
+      <w:pPr>
+        <w:pStyle w:val="CaseText"/>
+      </w:pPr>
     </w:p>
     <w:sdt xmlns:w="http://schemas.openxmlformats.org/wordprocessingml/2006/main">
       <w:sdtPr>
@@ -376,9 +381,15 @@
     </w:p>
     <w:p xmlns:w="http://schemas.openxmlformats.org/wordprocessingml/2006/main">
       <w:pPr>
-        <w:pStyle w:val="SectionHeadnote"/>
+        <w:pStyle w:val="CaseText"/>
+      </w:pPr>
+    </w:p>
+    <w:p xmlns:w="http://schemas.openxmlformats.org/wordprocessingml/2006/main">
+      <w:pPr>
+        <w:pStyle w:val="CaseText"/>
       </w:pPr>
       <w:r>
+        <w:rPr/>
         <w:t xml:space="preserve">What is a corporation?</w:t>
       </w:r>
     </w:p>
@@ -402,11 +413,13 @@
     </w:p>
     <w:p xmlns:w="http://schemas.openxmlformats.org/wordprocessingml/2006/main">
       <w:pPr>
-        <w:pStyle w:val="ResourceHeadnote"/>
-      </w:pPr>
-      <w:r>
-        <w:t xml:space="preserve"/>
-      </w:r>
+        <w:pStyle w:val="CaseText"/>
+      </w:pPr>
+    </w:p>
+    <w:p xmlns:w="http://schemas.openxmlformats.org/wordprocessingml/2006/main">
+      <w:pPr>
+        <w:pStyle w:val="CaseText"/>
+      </w:pPr>
     </w:p>
     <w:p xmlns:w="http://schemas.openxmlformats.org/wordprocessingml/2006/main">
       <w:pPr>
@@ -437,9 +450,15 @@
     </w:p>
     <w:p xmlns:w="http://schemas.openxmlformats.org/wordprocessingml/2006/main">
       <w:pPr>
-        <w:pStyle w:val="ResourceHeadnote"/>
+        <w:pStyle w:val="CaseText"/>
+      </w:pPr>
+    </w:p>
+    <w:p xmlns:w="http://schemas.openxmlformats.org/wordprocessingml/2006/main">
+      <w:pPr>
+        <w:pStyle w:val="CaseText"/>
       </w:pPr>
       <w:r>
+        <w:rPr/>
         <w:t xml:space="preserve">This is an annotatable resource in the casebook.
 </w:t>
       </w:r>
@@ -474,9 +493,15 @@
     </w:p>
     <w:p xmlns:w="http://schemas.openxmlformats.org/wordprocessingml/2006/main">
       <w:pPr>
-        <w:pStyle w:val="SectionHeadnote"/>
+        <w:pStyle w:val="CaseText"/>
+      </w:pPr>
+    </w:p>
+    <w:p xmlns:w="http://schemas.openxmlformats.org/wordprocessingml/2006/main">
+      <w:pPr>
+        <w:pStyle w:val="CaseText"/>
       </w:pPr>
       <w:r>
+        <w:rPr/>
         <w:t xml:space="preserve">This is the second chapter of the casebook.
 </w:t>
       </w:r>

</xml_diff>